<commit_message>
added first app idea
</commit_message>
<xml_diff>
--- a/Deliverables/Concepten/Concept inleveritems Idee 1 - Uitjes App.docx
+++ b/Deliverables/Concepten/Concept inleveritems Idee 1 - Uitjes App.docx
@@ -4,73 +4,510 @@
   <w:body>
     <w:p>
       <w:pPr>
-        <w:pStyle w:val="Kop2"/>
-      </w:pPr>
-      <w:r>
-        <w:t>De uitjesapp.</w:t>
-      </w:r>
-    </w:p>
-    <w:p>
-      <w:r>
-        <w:t xml:space="preserve">Iedereen heeft wel eens een vrije dag, waarbij hij denkt “wat moet ik vandaag nou eens gaan doen?” Hersens worden gekraakt en uiteindelijk is er een plan opgesteld. Maar eenmaal aangekomen op bestemming begint het te regenen en </w:t>
-      </w:r>
-      <w:r>
-        <w:t xml:space="preserve">valt het uitje letterlijk en figuurlijk in het water. De </w:t>
+        <w:jc w:val="center"/>
+        <w:rPr>
+          <w:rFonts w:ascii="Arial" w:hAnsi="Arial" w:cs="Arial"/>
+          <w:b/>
+          <w:sz w:val="52"/>
+          <w:szCs w:val="52"/>
+        </w:rPr>
+      </w:pPr>
+      <w:r>
+        <w:rPr>
+          <w:rFonts w:ascii="Arial" w:hAnsi="Arial" w:cs="Arial"/>
+          <w:b/>
+          <w:sz w:val="52"/>
+          <w:szCs w:val="52"/>
+        </w:rPr>
+        <w:t>Algemeen</w:t>
+      </w:r>
+    </w:p>
+    <w:p>
+      <w:pPr>
+        <w:rPr>
+          <w:rFonts w:ascii="Arial" w:hAnsi="Arial" w:cs="Arial"/>
+          <w:sz w:val="24"/>
+          <w:szCs w:val="24"/>
+        </w:rPr>
+      </w:pPr>
+      <w:r>
+        <w:rPr>
+          <w:rFonts w:ascii="Arial" w:hAnsi="Arial" w:cs="Arial"/>
+          <w:b/>
+          <w:sz w:val="24"/>
+          <w:szCs w:val="24"/>
+        </w:rPr>
+        <w:t xml:space="preserve">Beschrijving: </w:t>
+      </w:r>
+      <w:r>
+        <w:rPr>
+          <w:rFonts w:ascii="Arial" w:hAnsi="Arial" w:cs="Arial"/>
+          <w:sz w:val="24"/>
+          <w:szCs w:val="24"/>
+        </w:rPr>
+        <w:t xml:space="preserve">Iedereen heeft wel eens een vrije dag, waarbij hij denkt “wat moet ik vandaag nou eens gaan doen?” Hersens worden gekraakt en uiteindelijk is er een plan opgesteld. Maar eenmaal aangekomen op bestemming begint het te regenen en valt het uitje letterlijk en figuurlijk in het water. De </w:t>
       </w:r>
       <w:proofErr w:type="spellStart"/>
       <w:r>
+        <w:rPr>
+          <w:rFonts w:ascii="Arial" w:hAnsi="Arial" w:cs="Arial"/>
+          <w:sz w:val="24"/>
+          <w:szCs w:val="24"/>
+        </w:rPr>
         <w:t>uitjesapp</w:t>
       </w:r>
       <w:proofErr w:type="spellEnd"/>
       <w:r>
+        <w:rPr>
+          <w:rFonts w:ascii="Arial" w:hAnsi="Arial" w:cs="Arial"/>
+          <w:sz w:val="24"/>
+          <w:szCs w:val="24"/>
+        </w:rPr>
         <w:t xml:space="preserve"> kan uitkomst bieden. Zowel in het verzinnen van een uitje als het weten of het wel een geschikt uitje is.</w:t>
       </w:r>
     </w:p>
     <w:p>
-      <w:r>
+      <w:pPr>
+        <w:rPr>
+          <w:rFonts w:ascii="Arial" w:hAnsi="Arial" w:cs="Arial"/>
+          <w:sz w:val="24"/>
+          <w:szCs w:val="24"/>
+        </w:rPr>
+      </w:pPr>
+      <w:r>
+        <w:rPr>
+          <w:rFonts w:ascii="Arial" w:hAnsi="Arial" w:cs="Arial"/>
+          <w:sz w:val="24"/>
+          <w:szCs w:val="24"/>
+        </w:rPr>
         <w:t xml:space="preserve">In deze </w:t>
       </w:r>
       <w:proofErr w:type="spellStart"/>
       <w:r>
+        <w:rPr>
+          <w:rFonts w:ascii="Arial" w:hAnsi="Arial" w:cs="Arial"/>
+          <w:sz w:val="24"/>
+          <w:szCs w:val="24"/>
+        </w:rPr>
         <w:t>app</w:t>
       </w:r>
       <w:proofErr w:type="spellEnd"/>
       <w:r>
+        <w:rPr>
+          <w:rFonts w:ascii="Arial" w:hAnsi="Arial" w:cs="Arial"/>
+          <w:sz w:val="24"/>
+          <w:szCs w:val="24"/>
+        </w:rPr>
         <w:t xml:space="preserve"> zijn vele activiteiten en uitjes verwerkt. Hierop kan gezocht worden, en ook bekeken worden wat er allemaal te doen is in een straal rondom een opgegeven of eigen locatie. Bij elk uitje wordt weergegeven of het weer voor vandaag, of andere opgegeven dag, geschikt is voor dit uitje. Ook kan er meteen gefilterd worden op uitjes die te doen zijn met het weer van de opgegeven dag.</w:t>
       </w:r>
     </w:p>
     <w:p>
-      <w:r>
+      <w:pPr>
+        <w:rPr>
+          <w:rFonts w:ascii="Arial" w:hAnsi="Arial" w:cs="Arial"/>
+          <w:sz w:val="24"/>
+          <w:szCs w:val="24"/>
+        </w:rPr>
+      </w:pPr>
+      <w:r>
+        <w:rPr>
+          <w:rFonts w:ascii="Arial" w:hAnsi="Arial" w:cs="Arial"/>
+          <w:sz w:val="24"/>
+          <w:szCs w:val="24"/>
+        </w:rPr>
         <w:t xml:space="preserve">In eerste instantie is de </w:t>
       </w:r>
       <w:proofErr w:type="spellStart"/>
       <w:r>
+        <w:rPr>
+          <w:rFonts w:ascii="Arial" w:hAnsi="Arial" w:cs="Arial"/>
+          <w:sz w:val="24"/>
+          <w:szCs w:val="24"/>
+        </w:rPr>
         <w:t>app</w:t>
       </w:r>
       <w:proofErr w:type="spellEnd"/>
       <w:r>
-        <w:t xml:space="preserve"> alleen beschikbaar voor activiteiten en uitjes voor in Nederland, maar uitbreiding naar het buitenland is zeker mogelijk. In dat geval kunnen mensen die onbekend zijn in die omgeving, toch een leuke activiteit </w:t>
-      </w:r>
-      <w:r>
-        <w:t>vinden</w:t>
-      </w:r>
-      <w:r>
-        <w:t xml:space="preserve"> zonder duizenden onbegrijpelijke, </w:t>
-      </w:r>
-      <w:r>
-        <w:t>buitenlands talige</w:t>
-      </w:r>
-      <w:r>
-        <w:t xml:space="preserve"> </w:t>
-      </w:r>
-      <w:r>
-        <w:t>toeristenfoldertjes door te spitten.</w:t>
-      </w:r>
-      <w:r>
-        <w:t xml:space="preserve"> Maar op deze manier is alle informatie die men nodig heeft centraal op één plek, en bovendien met actuele weerinformatie!</w:t>
-      </w:r>
+        <w:rPr>
+          <w:rFonts w:ascii="Arial" w:hAnsi="Arial" w:cs="Arial"/>
+          <w:sz w:val="24"/>
+          <w:szCs w:val="24"/>
+        </w:rPr>
+        <w:t xml:space="preserve"> alleen beschikbaar voor activiteiten en uitjes voor in Nederland, maar uitbreiding naar het buitenland is zeker mogelijk. In dat geval kunnen mensen die onbekend zijn in die omgeving, toch een leuke activiteit vinden zonder duizenden onbegrijpelijke, buitenlands talige toeristenfoldertjes door te spitten. Maar op deze manier is alle informatie die men nodig heeft centraal op één plek, en bovendien met actuele weerinformatie!</w:t>
+      </w:r>
+    </w:p>
+    <w:p>
+      <w:pPr>
+        <w:rPr>
+          <w:rFonts w:ascii="Arial" w:hAnsi="Arial" w:cs="Arial"/>
+          <w:b/>
+          <w:sz w:val="52"/>
+          <w:szCs w:val="52"/>
+          <w:lang w:val="en-US"/>
+        </w:rPr>
+      </w:pPr>
+      <w:r>
+        <w:rPr>
+          <w:rFonts w:ascii="Arial" w:hAnsi="Arial" w:cs="Arial"/>
+          <w:b/>
+          <w:sz w:val="52"/>
+          <w:szCs w:val="52"/>
+          <w:lang w:val="en-US"/>
+        </w:rPr>
+        <w:br w:type="page"/>
+      </w:r>
+    </w:p>
+    <w:p>
+      <w:pPr>
+        <w:jc w:val="center"/>
+        <w:rPr>
+          <w:rFonts w:ascii="Arial" w:hAnsi="Arial" w:cs="Arial"/>
+          <w:b/>
+          <w:sz w:val="52"/>
+          <w:szCs w:val="52"/>
+          <w:lang w:val="en-US"/>
+        </w:rPr>
+      </w:pPr>
       <w:bookmarkStart w:id="0" w:name="_GoBack"/>
       <w:bookmarkEnd w:id="0"/>
+      <w:r>
+        <w:rPr>
+          <w:rFonts w:ascii="Arial" w:hAnsi="Arial" w:cs="Arial"/>
+          <w:b/>
+          <w:sz w:val="52"/>
+          <w:szCs w:val="52"/>
+          <w:lang w:val="en-US"/>
+        </w:rPr>
+        <w:lastRenderedPageBreak/>
+        <w:t>User Stories</w:t>
+      </w:r>
+    </w:p>
+    <w:p>
+      <w:pPr>
+        <w:rPr>
+          <w:rFonts w:ascii="Arial" w:hAnsi="Arial" w:cs="Arial"/>
+          <w:b/>
+          <w:sz w:val="24"/>
+          <w:szCs w:val="24"/>
+        </w:rPr>
+      </w:pPr>
+      <w:r>
+        <w:rPr>
+          <w:rFonts w:ascii="Arial" w:hAnsi="Arial" w:cs="Arial"/>
+          <w:b/>
+          <w:sz w:val="24"/>
+          <w:szCs w:val="24"/>
+        </w:rPr>
+        <w:t>-</w:t>
+      </w:r>
+      <w:r>
+        <w:rPr>
+          <w:rFonts w:ascii="Arial" w:hAnsi="Arial" w:cs="Arial"/>
+          <w:b/>
+          <w:sz w:val="24"/>
+          <w:szCs w:val="24"/>
+        </w:rPr>
+        <w:tab/>
+        <w:t xml:space="preserve">Een </w:t>
+      </w:r>
+      <w:proofErr w:type="spellStart"/>
+      <w:r>
+        <w:rPr>
+          <w:rFonts w:ascii="Arial" w:hAnsi="Arial" w:cs="Arial"/>
+          <w:b/>
+          <w:sz w:val="24"/>
+          <w:szCs w:val="24"/>
+        </w:rPr>
+        <w:t>app</w:t>
+      </w:r>
+      <w:proofErr w:type="spellEnd"/>
+      <w:r>
+        <w:rPr>
+          <w:rFonts w:ascii="Arial" w:hAnsi="Arial" w:cs="Arial"/>
+          <w:b/>
+          <w:sz w:val="24"/>
+          <w:szCs w:val="24"/>
+        </w:rPr>
+        <w:t xml:space="preserve"> die mij overzicht bied in beschikbare uitjes in een bepaalde omgeving.</w:t>
+      </w:r>
+    </w:p>
+    <w:p>
+      <w:pPr>
+        <w:rPr>
+          <w:rFonts w:ascii="Arial" w:hAnsi="Arial" w:cs="Arial"/>
+          <w:b/>
+          <w:sz w:val="24"/>
+          <w:szCs w:val="24"/>
+        </w:rPr>
+      </w:pPr>
+      <w:r>
+        <w:rPr>
+          <w:rFonts w:ascii="Arial" w:hAnsi="Arial" w:cs="Arial"/>
+          <w:b/>
+          <w:sz w:val="24"/>
+          <w:szCs w:val="24"/>
+        </w:rPr>
+        <w:t>-</w:t>
+      </w:r>
+      <w:r>
+        <w:rPr>
+          <w:rFonts w:ascii="Arial" w:hAnsi="Arial" w:cs="Arial"/>
+          <w:b/>
+          <w:sz w:val="24"/>
+          <w:szCs w:val="24"/>
+        </w:rPr>
+        <w:tab/>
+        <w:t>Dat er een weerwaardering aan het uitje gekoppeld wordt, zodat ik kan zien of het uitje geschikt is in combinatie met het weer.</w:t>
+      </w:r>
+    </w:p>
+    <w:p>
+      <w:pPr>
+        <w:rPr>
+          <w:rFonts w:ascii="Arial" w:hAnsi="Arial" w:cs="Arial"/>
+          <w:b/>
+          <w:sz w:val="24"/>
+          <w:szCs w:val="24"/>
+        </w:rPr>
+      </w:pPr>
+      <w:r>
+        <w:rPr>
+          <w:rFonts w:ascii="Arial" w:hAnsi="Arial" w:cs="Arial"/>
+          <w:b/>
+          <w:sz w:val="24"/>
+          <w:szCs w:val="24"/>
+        </w:rPr>
+        <w:t>-</w:t>
+      </w:r>
+      <w:r>
+        <w:rPr>
+          <w:rFonts w:ascii="Arial" w:hAnsi="Arial" w:cs="Arial"/>
+          <w:b/>
+          <w:sz w:val="24"/>
+          <w:szCs w:val="24"/>
+        </w:rPr>
+        <w:tab/>
+        <w:t>Dat ik de dag kan instellen wanneer ik het uitje wil uitvoeren, zodat ik niet alleen voor vandaag, maar ook voor enkele dagen vooruit kan plannen.</w:t>
+      </w:r>
+    </w:p>
+    <w:p>
+      <w:pPr>
+        <w:rPr>
+          <w:rFonts w:ascii="Arial" w:hAnsi="Arial" w:cs="Arial"/>
+          <w:b/>
+          <w:sz w:val="24"/>
+          <w:szCs w:val="24"/>
+        </w:rPr>
+      </w:pPr>
+      <w:r>
+        <w:rPr>
+          <w:rFonts w:ascii="Arial" w:hAnsi="Arial" w:cs="Arial"/>
+          <w:b/>
+          <w:sz w:val="24"/>
+          <w:szCs w:val="24"/>
+        </w:rPr>
+        <w:t>-</w:t>
+      </w:r>
+      <w:r>
+        <w:rPr>
+          <w:rFonts w:ascii="Arial" w:hAnsi="Arial" w:cs="Arial"/>
+          <w:b/>
+          <w:sz w:val="24"/>
+          <w:szCs w:val="24"/>
+        </w:rPr>
+        <w:tab/>
+        <w:t>Dat ik de omgeving kan selecteren, zodat ik kan zoeken in een instelbare straal om mijn eigen locatie of opgegeven plaats.</w:t>
+      </w:r>
+    </w:p>
+    <w:p>
+      <w:pPr>
+        <w:rPr>
+          <w:rFonts w:ascii="Arial" w:hAnsi="Arial" w:cs="Arial"/>
+          <w:b/>
+          <w:sz w:val="24"/>
+          <w:szCs w:val="24"/>
+        </w:rPr>
+      </w:pPr>
+      <w:r>
+        <w:rPr>
+          <w:rFonts w:ascii="Arial" w:hAnsi="Arial" w:cs="Arial"/>
+          <w:b/>
+          <w:sz w:val="24"/>
+          <w:szCs w:val="24"/>
+        </w:rPr>
+        <w:t>-</w:t>
+      </w:r>
+      <w:r>
+        <w:rPr>
+          <w:rFonts w:ascii="Arial" w:hAnsi="Arial" w:cs="Arial"/>
+          <w:b/>
+          <w:sz w:val="24"/>
+          <w:szCs w:val="24"/>
+        </w:rPr>
+        <w:tab/>
+        <w:t>Dat de informatie in één opslag duidelijk is, zodat ik hoef te zoeken of een uitje geschikt is voor die dag.</w:t>
+      </w:r>
+    </w:p>
+    <w:p>
+      <w:pPr>
+        <w:rPr>
+          <w:rFonts w:ascii="Arial" w:hAnsi="Arial" w:cs="Arial"/>
+          <w:b/>
+          <w:sz w:val="24"/>
+          <w:szCs w:val="24"/>
+        </w:rPr>
+      </w:pPr>
+      <w:r>
+        <w:rPr>
+          <w:rFonts w:ascii="Arial" w:hAnsi="Arial" w:cs="Arial"/>
+          <w:b/>
+          <w:sz w:val="24"/>
+          <w:szCs w:val="24"/>
+        </w:rPr>
+        <w:t>-</w:t>
+      </w:r>
+      <w:r>
+        <w:rPr>
+          <w:rFonts w:ascii="Arial" w:hAnsi="Arial" w:cs="Arial"/>
+          <w:b/>
+          <w:sz w:val="24"/>
+          <w:szCs w:val="24"/>
+        </w:rPr>
+        <w:tab/>
+        <w:t>Dat gebruikers uitjes kunnen voorstellen, zodat deze ook in het systeem opgenomen kunnen worden.</w:t>
+      </w:r>
+    </w:p>
+    <w:p>
+      <w:pPr>
+        <w:rPr>
+          <w:rFonts w:ascii="Arial" w:hAnsi="Arial" w:cs="Arial"/>
+          <w:b/>
+          <w:sz w:val="24"/>
+          <w:szCs w:val="24"/>
+        </w:rPr>
+      </w:pPr>
+      <w:r>
+        <w:rPr>
+          <w:rFonts w:ascii="Arial" w:hAnsi="Arial" w:cs="Arial"/>
+          <w:b/>
+          <w:sz w:val="24"/>
+          <w:szCs w:val="24"/>
+        </w:rPr>
+        <w:t>-</w:t>
+      </w:r>
+      <w:r>
+        <w:rPr>
+          <w:rFonts w:ascii="Arial" w:hAnsi="Arial" w:cs="Arial"/>
+          <w:b/>
+          <w:sz w:val="24"/>
+          <w:szCs w:val="24"/>
+        </w:rPr>
+        <w:tab/>
+        <w:t>Een bepaalde datum kunnen selecteren op welke dag ik een bepaald uitje wil gaan doen.</w:t>
+      </w:r>
+    </w:p>
+    <w:p>
+      <w:pPr>
+        <w:rPr>
+          <w:rFonts w:ascii="Arial" w:hAnsi="Arial" w:cs="Arial"/>
+          <w:b/>
+          <w:sz w:val="24"/>
+          <w:szCs w:val="24"/>
+        </w:rPr>
+      </w:pPr>
+      <w:r>
+        <w:rPr>
+          <w:rFonts w:ascii="Arial" w:hAnsi="Arial" w:cs="Arial"/>
+          <w:b/>
+          <w:sz w:val="24"/>
+          <w:szCs w:val="24"/>
+        </w:rPr>
+        <w:t>-</w:t>
+      </w:r>
+      <w:r>
+        <w:rPr>
+          <w:rFonts w:ascii="Arial" w:hAnsi="Arial" w:cs="Arial"/>
+          <w:b/>
+          <w:sz w:val="24"/>
+          <w:szCs w:val="24"/>
+        </w:rPr>
+        <w:tab/>
+        <w:t>Dat de applicatie gebruiksvriendelijk is, zodat ik snel een uitje kan verzinnen.</w:t>
+      </w:r>
+    </w:p>
+    <w:p>
+      <w:pPr>
+        <w:rPr>
+          <w:rFonts w:ascii="Arial" w:hAnsi="Arial" w:cs="Arial"/>
+          <w:b/>
+          <w:sz w:val="24"/>
+          <w:szCs w:val="24"/>
+        </w:rPr>
+      </w:pPr>
+      <w:r>
+        <w:rPr>
+          <w:rFonts w:ascii="Arial" w:hAnsi="Arial" w:cs="Arial"/>
+          <w:b/>
+          <w:sz w:val="24"/>
+          <w:szCs w:val="24"/>
+        </w:rPr>
+        <w:t>-</w:t>
+      </w:r>
+      <w:r>
+        <w:rPr>
+          <w:rFonts w:ascii="Arial" w:hAnsi="Arial" w:cs="Arial"/>
+          <w:b/>
+          <w:sz w:val="24"/>
+          <w:szCs w:val="24"/>
+        </w:rPr>
+        <w:tab/>
+        <w:t>Dat ik een bepaald uitje met zijn bijbehorende weercijfer voor opgegeven dag kan delen op sociale media.</w:t>
+      </w:r>
+    </w:p>
+    <w:p>
+      <w:pPr>
+        <w:rPr>
+          <w:rFonts w:ascii="Arial" w:hAnsi="Arial" w:cs="Arial"/>
+          <w:b/>
+          <w:sz w:val="24"/>
+          <w:szCs w:val="24"/>
+        </w:rPr>
+      </w:pPr>
+      <w:r>
+        <w:rPr>
+          <w:rFonts w:ascii="Arial" w:hAnsi="Arial" w:cs="Arial"/>
+          <w:b/>
+          <w:sz w:val="24"/>
+          <w:szCs w:val="24"/>
+        </w:rPr>
+        <w:t>-</w:t>
+      </w:r>
+      <w:r>
+        <w:rPr>
+          <w:rFonts w:ascii="Arial" w:hAnsi="Arial" w:cs="Arial"/>
+          <w:b/>
+          <w:sz w:val="24"/>
+          <w:szCs w:val="24"/>
+        </w:rPr>
+        <w:tab/>
+        <w:t>Wil ik dat ik de gegevens kan sorteren, zodat het overzichtelijk wordt.</w:t>
+      </w:r>
+    </w:p>
+    <w:p>
+      <w:pPr>
+        <w:rPr>
+          <w:rFonts w:ascii="Arial" w:hAnsi="Arial" w:cs="Arial"/>
+          <w:sz w:val="24"/>
+          <w:szCs w:val="24"/>
+        </w:rPr>
+      </w:pPr>
+      <w:r>
+        <w:rPr>
+          <w:rFonts w:ascii="Arial" w:hAnsi="Arial" w:cs="Arial"/>
+          <w:sz w:val="24"/>
+          <w:szCs w:val="24"/>
+        </w:rPr>
+        <w:t xml:space="preserve"> </w:t>
+      </w:r>
     </w:p>
     <w:sectPr>
       <w:pgSz w:w="11906" w:h="16838"/>
@@ -95,7 +532,7 @@
     </w:rPrDefault>
     <w:pPrDefault>
       <w:pPr>
-        <w:spacing w:after="160" w:line="259" w:lineRule="auto"/>
+        <w:spacing w:after="200" w:line="276" w:lineRule="auto"/>
       </w:pPr>
     </w:pPrDefault>
   </w:docDefaults>
@@ -254,7 +691,7 @@
     <w:lsdException w:name="Table Web 2" w:semiHidden="1" w:unhideWhenUsed="1"/>
     <w:lsdException w:name="Table Web 3" w:semiHidden="1" w:unhideWhenUsed="1"/>
     <w:lsdException w:name="Balloon Text" w:semiHidden="1" w:unhideWhenUsed="1"/>
-    <w:lsdException w:name="Table Grid" w:uiPriority="39"/>
+    <w:lsdException w:name="Table Grid" w:uiPriority="59"/>
     <w:lsdException w:name="Table Theme" w:semiHidden="1" w:unhideWhenUsed="1"/>
     <w:lsdException w:name="Placeholder Text" w:semiHidden="1"/>
     <w:lsdException w:name="No Spacing" w:uiPriority="1" w:qFormat="1"/>
@@ -476,28 +913,6 @@
     <w:name w:val="Normal"/>
     <w:qFormat/>
   </w:style>
-  <w:style w:type="paragraph" w:styleId="Kop2">
-    <w:name w:val="heading 2"/>
-    <w:basedOn w:val="Standaard"/>
-    <w:next w:val="Standaard"/>
-    <w:link w:val="Kop2Char"/>
-    <w:uiPriority w:val="9"/>
-    <w:unhideWhenUsed/>
-    <w:qFormat/>
-    <w:rsid w:val="005F1E97"/>
-    <w:pPr>
-      <w:keepNext/>
-      <w:keepLines/>
-      <w:spacing w:before="40" w:after="0"/>
-      <w:outlineLvl w:val="1"/>
-    </w:pPr>
-    <w:rPr>
-      <w:rFonts w:asciiTheme="majorHAnsi" w:eastAsiaTheme="majorEastAsia" w:hAnsiTheme="majorHAnsi" w:cstheme="majorBidi"/>
-      <w:color w:val="2E74B5" w:themeColor="accent1" w:themeShade="BF"/>
-      <w:sz w:val="26"/>
-      <w:szCs w:val="26"/>
-    </w:rPr>
-  </w:style>
   <w:style w:type="character" w:default="1" w:styleId="Standaardalinea-lettertype">
     <w:name w:val="Default Paragraph Font"/>
     <w:uiPriority w:val="1"/>
@@ -525,60 +940,13 @@
     <w:semiHidden/>
     <w:unhideWhenUsed/>
   </w:style>
-  <w:style w:type="paragraph" w:styleId="Titel">
-    <w:name w:val="Title"/>
-    <w:basedOn w:val="Standaard"/>
-    <w:next w:val="Standaard"/>
-    <w:link w:val="TitelChar"/>
-    <w:uiPriority w:val="10"/>
-    <w:qFormat/>
-    <w:rsid w:val="005F1E97"/>
-    <w:pPr>
-      <w:spacing w:after="0" w:line="240" w:lineRule="auto"/>
-      <w:contextualSpacing/>
-    </w:pPr>
-    <w:rPr>
-      <w:rFonts w:asciiTheme="majorHAnsi" w:eastAsiaTheme="majorEastAsia" w:hAnsiTheme="majorHAnsi" w:cstheme="majorBidi"/>
-      <w:spacing w:val="-10"/>
-      <w:kern w:val="28"/>
-      <w:sz w:val="56"/>
-      <w:szCs w:val="56"/>
-    </w:rPr>
-  </w:style>
-  <w:style w:type="character" w:customStyle="1" w:styleId="TitelChar">
-    <w:name w:val="Titel Char"/>
-    <w:basedOn w:val="Standaardalinea-lettertype"/>
-    <w:link w:val="Titel"/>
-    <w:uiPriority w:val="10"/>
-    <w:rsid w:val="005F1E97"/>
-    <w:rPr>
-      <w:rFonts w:asciiTheme="majorHAnsi" w:eastAsiaTheme="majorEastAsia" w:hAnsiTheme="majorHAnsi" w:cstheme="majorBidi"/>
-      <w:spacing w:val="-10"/>
-      <w:kern w:val="28"/>
-      <w:sz w:val="56"/>
-      <w:szCs w:val="56"/>
-    </w:rPr>
-  </w:style>
-  <w:style w:type="character" w:customStyle="1" w:styleId="Kop2Char">
-    <w:name w:val="Kop 2 Char"/>
-    <w:basedOn w:val="Standaardalinea-lettertype"/>
-    <w:link w:val="Kop2"/>
-    <w:uiPriority w:val="9"/>
-    <w:rsid w:val="005F1E97"/>
-    <w:rPr>
-      <w:rFonts w:asciiTheme="majorHAnsi" w:eastAsiaTheme="majorEastAsia" w:hAnsiTheme="majorHAnsi" w:cstheme="majorBidi"/>
-      <w:color w:val="2E74B5" w:themeColor="accent1" w:themeShade="BF"/>
-      <w:sz w:val="26"/>
-      <w:szCs w:val="26"/>
-    </w:rPr>
-  </w:style>
 </w:styles>
 </file>
 
 <file path=word/theme/theme1.xml><?xml version="1.0" encoding="utf-8"?>
-<a:theme xmlns:a="http://schemas.openxmlformats.org/drawingml/2006/main" name="Kantoorthema">
+<a:theme xmlns:a="http://schemas.openxmlformats.org/drawingml/2006/main" name="Office Theme">
   <a:themeElements>
-    <a:clrScheme name="Kantoor">
+    <a:clrScheme name="Office">
       <a:dk1>
         <a:sysClr val="windowText" lastClr="000000"/>
       </a:dk1>
@@ -586,39 +954,39 @@
         <a:sysClr val="window" lastClr="FFFFFF"/>
       </a:lt1>
       <a:dk2>
-        <a:srgbClr val="44546A"/>
+        <a:srgbClr val="1F497D"/>
       </a:dk2>
       <a:lt2>
-        <a:srgbClr val="E7E6E6"/>
+        <a:srgbClr val="EEECE1"/>
       </a:lt2>
       <a:accent1>
-        <a:srgbClr val="5B9BD5"/>
+        <a:srgbClr val="4F81BD"/>
       </a:accent1>
       <a:accent2>
-        <a:srgbClr val="ED7D31"/>
+        <a:srgbClr val="C0504D"/>
       </a:accent2>
       <a:accent3>
-        <a:srgbClr val="A5A5A5"/>
+        <a:srgbClr val="9BBB59"/>
       </a:accent3>
       <a:accent4>
-        <a:srgbClr val="FFC000"/>
+        <a:srgbClr val="8064A2"/>
       </a:accent4>
       <a:accent5>
-        <a:srgbClr val="4472C4"/>
+        <a:srgbClr val="4BACC6"/>
       </a:accent5>
       <a:accent6>
-        <a:srgbClr val="70AD47"/>
+        <a:srgbClr val="F79646"/>
       </a:accent6>
       <a:hlink>
-        <a:srgbClr val="0563C1"/>
+        <a:srgbClr val="0000FF"/>
       </a:hlink>
       <a:folHlink>
-        <a:srgbClr val="954F72"/>
+        <a:srgbClr val="800080"/>
       </a:folHlink>
     </a:clrScheme>
-    <a:fontScheme name="Kantoor">
+    <a:fontScheme name="Office">
       <a:majorFont>
-        <a:latin typeface="Calibri Light" panose="020F0302020204030204"/>
+        <a:latin typeface="Cambria"/>
         <a:ea typeface=""/>
         <a:cs typeface=""/>
         <a:font script="Jpan" typeface="ＭＳ ゴシック"/>
@@ -653,7 +1021,7 @@
         <a:font script="Geor" typeface="Sylfaen"/>
       </a:majorFont>
       <a:minorFont>
-        <a:latin typeface="Calibri" panose="020F0502020204030204"/>
+        <a:latin typeface="Calibri"/>
         <a:ea typeface=""/>
         <a:cs typeface=""/>
         <a:font script="Jpan" typeface="ＭＳ 明朝"/>
@@ -688,7 +1056,7 @@
         <a:font script="Geor" typeface="Sylfaen"/>
       </a:minorFont>
     </a:fontScheme>
-    <a:fmtScheme name="Kantoor">
+    <a:fmtScheme name="Office">
       <a:fillStyleLst>
         <a:solidFill>
           <a:schemeClr val="phClr"/>
@@ -697,141 +1065,165 @@
           <a:gsLst>
             <a:gs pos="0">
               <a:schemeClr val="phClr">
-                <a:lumMod val="110000"/>
-                <a:satMod val="105000"/>
-                <a:tint val="67000"/>
+                <a:tint val="50000"/>
+                <a:satMod val="300000"/>
               </a:schemeClr>
             </a:gs>
-            <a:gs pos="50000">
+            <a:gs pos="35000">
               <a:schemeClr val="phClr">
-                <a:lumMod val="105000"/>
-                <a:satMod val="103000"/>
-                <a:tint val="73000"/>
+                <a:tint val="37000"/>
+                <a:satMod val="300000"/>
               </a:schemeClr>
             </a:gs>
             <a:gs pos="100000">
               <a:schemeClr val="phClr">
-                <a:lumMod val="105000"/>
-                <a:satMod val="109000"/>
-                <a:tint val="81000"/>
+                <a:tint val="15000"/>
+                <a:satMod val="350000"/>
               </a:schemeClr>
             </a:gs>
           </a:gsLst>
-          <a:lin ang="5400000" scaled="0"/>
+          <a:lin ang="16200000" scaled="1"/>
         </a:gradFill>
         <a:gradFill rotWithShape="1">
           <a:gsLst>
             <a:gs pos="0">
               <a:schemeClr val="phClr">
-                <a:satMod val="103000"/>
-                <a:lumMod val="102000"/>
-                <a:tint val="94000"/>
+                <a:shade val="51000"/>
+                <a:satMod val="130000"/>
               </a:schemeClr>
             </a:gs>
-            <a:gs pos="50000">
+            <a:gs pos="80000">
               <a:schemeClr val="phClr">
-                <a:satMod val="110000"/>
-                <a:lumMod val="100000"/>
-                <a:shade val="100000"/>
+                <a:shade val="93000"/>
+                <a:satMod val="130000"/>
               </a:schemeClr>
             </a:gs>
             <a:gs pos="100000">
               <a:schemeClr val="phClr">
-                <a:lumMod val="99000"/>
-                <a:satMod val="120000"/>
-                <a:shade val="78000"/>
+                <a:shade val="94000"/>
+                <a:satMod val="135000"/>
               </a:schemeClr>
             </a:gs>
           </a:gsLst>
-          <a:lin ang="5400000" scaled="0"/>
+          <a:lin ang="16200000" scaled="0"/>
         </a:gradFill>
       </a:fillStyleLst>
       <a:lnStyleLst>
-        <a:ln w="6350" cap="flat" cmpd="sng" algn="ctr">
+        <a:ln w="9525" cap="flat" cmpd="sng" algn="ctr">
+          <a:solidFill>
+            <a:schemeClr val="phClr">
+              <a:shade val="95000"/>
+              <a:satMod val="105000"/>
+            </a:schemeClr>
+          </a:solidFill>
+          <a:prstDash val="solid"/>
+        </a:ln>
+        <a:ln w="25400" cap="flat" cmpd="sng" algn="ctr">
           <a:solidFill>
             <a:schemeClr val="phClr"/>
           </a:solidFill>
           <a:prstDash val="solid"/>
-          <a:miter lim="800000"/>
         </a:ln>
-        <a:ln w="12700" cap="flat" cmpd="sng" algn="ctr">
+        <a:ln w="38100" cap="flat" cmpd="sng" algn="ctr">
           <a:solidFill>
             <a:schemeClr val="phClr"/>
           </a:solidFill>
           <a:prstDash val="solid"/>
-          <a:miter lim="800000"/>
-        </a:ln>
-        <a:ln w="19050" cap="flat" cmpd="sng" algn="ctr">
-          <a:solidFill>
-            <a:schemeClr val="phClr"/>
-          </a:solidFill>
-          <a:prstDash val="solid"/>
-          <a:miter lim="800000"/>
         </a:ln>
       </a:lnStyleLst>
       <a:effectStyleLst>
         <a:effectStyle>
-          <a:effectLst/>
-        </a:effectStyle>
-        <a:effectStyle>
-          <a:effectLst/>
+          <a:effectLst>
+            <a:outerShdw blurRad="40000" dist="20000" dir="5400000" rotWithShape="0">
+              <a:srgbClr val="000000">
+                <a:alpha val="38000"/>
+              </a:srgbClr>
+            </a:outerShdw>
+          </a:effectLst>
         </a:effectStyle>
         <a:effectStyle>
           <a:effectLst>
-            <a:outerShdw blurRad="57150" dist="19050" dir="5400000" algn="ctr" rotWithShape="0">
+            <a:outerShdw blurRad="40000" dist="23000" dir="5400000" rotWithShape="0">
               <a:srgbClr val="000000">
-                <a:alpha val="63000"/>
+                <a:alpha val="35000"/>
               </a:srgbClr>
             </a:outerShdw>
           </a:effectLst>
+        </a:effectStyle>
+        <a:effectStyle>
+          <a:effectLst>
+            <a:outerShdw blurRad="40000" dist="23000" dir="5400000" rotWithShape="0">
+              <a:srgbClr val="000000">
+                <a:alpha val="35000"/>
+              </a:srgbClr>
+            </a:outerShdw>
+          </a:effectLst>
+          <a:scene3d>
+            <a:camera prst="orthographicFront">
+              <a:rot lat="0" lon="0" rev="0"/>
+            </a:camera>
+            <a:lightRig rig="threePt" dir="t">
+              <a:rot lat="0" lon="0" rev="1200000"/>
+            </a:lightRig>
+          </a:scene3d>
+          <a:sp3d>
+            <a:bevelT w="63500" h="25400"/>
+          </a:sp3d>
         </a:effectStyle>
       </a:effectStyleLst>
       <a:bgFillStyleLst>
         <a:solidFill>
           <a:schemeClr val="phClr"/>
         </a:solidFill>
-        <a:solidFill>
-          <a:schemeClr val="phClr">
-            <a:tint val="95000"/>
-            <a:satMod val="170000"/>
-          </a:schemeClr>
-        </a:solidFill>
         <a:gradFill rotWithShape="1">
           <a:gsLst>
             <a:gs pos="0">
               <a:schemeClr val="phClr">
-                <a:tint val="93000"/>
-                <a:satMod val="150000"/>
-                <a:shade val="98000"/>
-                <a:lumMod val="102000"/>
+                <a:tint val="40000"/>
+                <a:satMod val="350000"/>
               </a:schemeClr>
             </a:gs>
-            <a:gs pos="50000">
+            <a:gs pos="40000">
               <a:schemeClr val="phClr">
-                <a:tint val="98000"/>
-                <a:satMod val="130000"/>
-                <a:shade val="90000"/>
-                <a:lumMod val="103000"/>
+                <a:tint val="45000"/>
+                <a:shade val="99000"/>
+                <a:satMod val="350000"/>
               </a:schemeClr>
             </a:gs>
             <a:gs pos="100000">
               <a:schemeClr val="phClr">
-                <a:shade val="63000"/>
-                <a:satMod val="120000"/>
+                <a:shade val="20000"/>
+                <a:satMod val="255000"/>
               </a:schemeClr>
             </a:gs>
           </a:gsLst>
-          <a:lin ang="5400000" scaled="0"/>
+          <a:path path="circle">
+            <a:fillToRect l="50000" t="-80000" r="50000" b="180000"/>
+          </a:path>
+        </a:gradFill>
+        <a:gradFill rotWithShape="1">
+          <a:gsLst>
+            <a:gs pos="0">
+              <a:schemeClr val="phClr">
+                <a:tint val="80000"/>
+                <a:satMod val="300000"/>
+              </a:schemeClr>
+            </a:gs>
+            <a:gs pos="100000">
+              <a:schemeClr val="phClr">
+                <a:shade val="30000"/>
+                <a:satMod val="200000"/>
+              </a:schemeClr>
+            </a:gs>
+          </a:gsLst>
+          <a:path path="circle">
+            <a:fillToRect l="50000" t="50000" r="50000" b="50000"/>
+          </a:path>
         </a:gradFill>
       </a:bgFillStyleLst>
     </a:fmtScheme>
   </a:themeElements>
   <a:objectDefaults/>
   <a:extraClrSchemeLst/>
-  <a:extLst>
-    <a:ext uri="{05A4C25C-085E-4340-85A3-A5531E510DB2}">
-      <thm15:themeFamily xmlns:thm15="http://schemas.microsoft.com/office/thememl/2012/main" name="Office Theme" id="{62F939B6-93AF-4DB8-9C6B-D6C7DFDC589F}" vid="{4A3C46E8-61CC-4603-A589-7422A47A8E4A}"/>
-    </a:ext>
-  </a:extLst>
 </a:theme>
 </file>
</xml_diff>